<commit_message>
commit san pham bai 3
</commit_message>
<xml_diff>
--- a/_mo_ta_thuat_toan_bang_pseudocode_&_flowchart/_bai_tap/_gia_tri_lon_nhat_trong_mot_day_so.docx
+++ b/_mo_ta_thuat_toan_bang_pseudocode_&_flowchart/_bai_tap/_gia_tri_lon_nhat_trong_mot_day_so.docx
@@ -1707,6 +1707,8 @@
         </w:rPr>
         <w:tab/>
       </w:r>
+      <w:bookmarkStart w:id="0" w:name="_GoBack"/>
+      <w:bookmarkEnd w:id="0"/>
       <w:r>
         <w:rPr>
           <w:rFonts w:ascii="Times New Roman" w:hAnsi="Times New Roman" w:cs="Times New Roman"/>
@@ -1766,8 +1768,6 @@
         <w:tab/>
         <w:t>End do</w:t>
       </w:r>
-      <w:bookmarkStart w:id="0" w:name="_GoBack"/>
-      <w:bookmarkEnd w:id="0"/>
     </w:p>
     <w:p>
       <w:pPr>
@@ -2514,357 +2514,6 @@
         <mc:AlternateContent>
           <mc:Choice Requires="wps">
             <w:drawing>
-              <wp:anchor distT="0" distB="0" distL="114300" distR="114300" simplePos="0" relativeHeight="251686912" behindDoc="0" locked="0" layoutInCell="1" allowOverlap="1" wp14:anchorId="2E3AEB61" wp14:editId="2564B08C">
-                <wp:simplePos x="0" y="0"/>
-                <wp:positionH relativeFrom="column">
-                  <wp:posOffset>4638675</wp:posOffset>
-                </wp:positionH>
-                <wp:positionV relativeFrom="paragraph">
-                  <wp:posOffset>12700</wp:posOffset>
-                </wp:positionV>
-                <wp:extent cx="1533525" cy="57150"/>
-                <wp:effectExtent l="38100" t="76200" r="28575" b="57150"/>
-                <wp:wrapNone/>
-                <wp:docPr id="23" name="Straight Arrow Connector 23"/>
-                <wp:cNvGraphicFramePr/>
-                <a:graphic xmlns:a="http://schemas.openxmlformats.org/drawingml/2006/main">
-                  <a:graphicData uri="http://schemas.microsoft.com/office/word/2010/wordprocessingShape">
-                    <wps:wsp>
-                      <wps:cNvCnPr/>
-                      <wps:spPr>
-                        <a:xfrm flipH="1" flipV="1">
-                          <a:off x="0" y="0"/>
-                          <a:ext cx="1533525" cy="57150"/>
-                        </a:xfrm>
-                        <a:prstGeom prst="straightConnector1">
-                          <a:avLst/>
-                        </a:prstGeom>
-                        <a:ln>
-                          <a:solidFill>
-                            <a:schemeClr val="tx1"/>
-                          </a:solidFill>
-                          <a:tailEnd type="arrow"/>
-                        </a:ln>
-                      </wps:spPr>
-                      <wps:style>
-                        <a:lnRef idx="1">
-                          <a:schemeClr val="accent1"/>
-                        </a:lnRef>
-                        <a:fillRef idx="0">
-                          <a:schemeClr val="accent1"/>
-                        </a:fillRef>
-                        <a:effectRef idx="0">
-                          <a:schemeClr val="accent1"/>
-                        </a:effectRef>
-                        <a:fontRef idx="minor">
-                          <a:schemeClr val="tx1"/>
-                        </a:fontRef>
-                      </wps:style>
-                      <wps:bodyPr/>
-                    </wps:wsp>
-                  </a:graphicData>
-                </a:graphic>
-                <wp14:sizeRelH relativeFrom="margin">
-                  <wp14:pctWidth>0</wp14:pctWidth>
-                </wp14:sizeRelH>
-                <wp14:sizeRelV relativeFrom="margin">
-                  <wp14:pctHeight>0</wp14:pctHeight>
-                </wp14:sizeRelV>
-              </wp:anchor>
-            </w:drawing>
-          </mc:Choice>
-          <mc:Fallback>
-            <w:pict>
-              <v:shape id="Straight Arrow Connector 23" o:spid="_x0000_s1026" type="#_x0000_t32" style="position:absolute;margin-left:365.25pt;margin-top:1pt;width:120.75pt;height:4.5pt;flip:x y;z-index:251686912;visibility:visible;mso-wrap-style:square;mso-width-percent:0;mso-height-percent:0;mso-wrap-distance-left:9pt;mso-wrap-distance-top:0;mso-wrap-distance-right:9pt;mso-wrap-distance-bottom:0;mso-position-horizontal:absolute;mso-position-horizontal-relative:text;mso-position-vertical:absolute;mso-position-vertical-relative:text;mso-width-percent:0;mso-height-percent:0;mso-width-relative:margin;mso-height-relative:margin" o:gfxdata="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" strokecolor="black [3213]">
-                <v:stroke endarrow="open"/>
-              </v:shape>
-            </w:pict>
-          </mc:Fallback>
-        </mc:AlternateContent>
-      </w:r>
-      <w:r>
-        <w:rPr>
-          <w:rFonts w:ascii="Times New Roman" w:hAnsi="Times New Roman" w:cs="Times New Roman"/>
-          <w:noProof/>
-          <w:sz w:val="26"/>
-          <w:szCs w:val="26"/>
-        </w:rPr>
-        <mc:AlternateContent>
-          <mc:Choice Requires="wps">
-            <w:drawing>
-              <wp:anchor distT="0" distB="0" distL="114300" distR="114300" simplePos="0" relativeHeight="251684864" behindDoc="0" locked="0" layoutInCell="1" allowOverlap="1" wp14:anchorId="22D5A934" wp14:editId="79C8E829">
-                <wp:simplePos x="0" y="0"/>
-                <wp:positionH relativeFrom="column">
-                  <wp:posOffset>6172200</wp:posOffset>
-                </wp:positionH>
-                <wp:positionV relativeFrom="paragraph">
-                  <wp:posOffset>60325</wp:posOffset>
-                </wp:positionV>
-                <wp:extent cx="9525" cy="1133475"/>
-                <wp:effectExtent l="0" t="0" r="28575" b="28575"/>
-                <wp:wrapNone/>
-                <wp:docPr id="22" name="Straight Connector 22"/>
-                <wp:cNvGraphicFramePr/>
-                <a:graphic xmlns:a="http://schemas.openxmlformats.org/drawingml/2006/main">
-                  <a:graphicData uri="http://schemas.microsoft.com/office/word/2010/wordprocessingShape">
-                    <wps:wsp>
-                      <wps:cNvCnPr/>
-                      <wps:spPr>
-                        <a:xfrm flipH="1" flipV="1">
-                          <a:off x="0" y="0"/>
-                          <a:ext cx="9525" cy="1133475"/>
-                        </a:xfrm>
-                        <a:prstGeom prst="line">
-                          <a:avLst/>
-                        </a:prstGeom>
-                      </wps:spPr>
-                      <wps:style>
-                        <a:lnRef idx="1">
-                          <a:schemeClr val="accent1"/>
-                        </a:lnRef>
-                        <a:fillRef idx="0">
-                          <a:schemeClr val="accent1"/>
-                        </a:fillRef>
-                        <a:effectRef idx="0">
-                          <a:schemeClr val="accent1"/>
-                        </a:effectRef>
-                        <a:fontRef idx="minor">
-                          <a:schemeClr val="tx1"/>
-                        </a:fontRef>
-                      </wps:style>
-                      <wps:bodyPr/>
-                    </wps:wsp>
-                  </a:graphicData>
-                </a:graphic>
-              </wp:anchor>
-            </w:drawing>
-          </mc:Choice>
-          <mc:Fallback>
-            <w:pict>
-              <v:line id="Straight Connector 22" o:spid="_x0000_s1026" style="position:absolute;flip:x y;z-index:251684864;visibility:visible;mso-wrap-style:square;mso-wrap-distance-left:9pt;mso-wrap-distance-top:0;mso-wrap-distance-right:9pt;mso-wrap-distance-bottom:0;mso-position-horizontal:absolute;mso-position-horizontal-relative:text;mso-position-vertical:absolute;mso-position-vertical-relative:text" from="486pt,4.75pt" to="486.75pt,94pt" o:gfxdata="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" strokecolor="#4579b8 [3044]"/>
-            </w:pict>
-          </mc:Fallback>
-        </mc:AlternateContent>
-      </w:r>
-      <w:r>
-        <w:rPr>
-          <w:rFonts w:ascii="Times New Roman" w:hAnsi="Times New Roman" w:cs="Times New Roman"/>
-          <w:sz w:val="26"/>
-          <w:szCs w:val="26"/>
-        </w:rPr>
-        <mc:AlternateContent>
-          <mc:Choice Requires="wps">
-            <w:drawing>
-              <wp:anchor distT="0" distB="0" distL="114300" distR="114300" simplePos="0" relativeHeight="251683840" behindDoc="0" locked="0" layoutInCell="1" allowOverlap="1" wp14:anchorId="2B7F568C" wp14:editId="4F27F0D5">
-                <wp:simplePos x="0" y="0"/>
-                <wp:positionH relativeFrom="column">
-                  <wp:posOffset>5362575</wp:posOffset>
-                </wp:positionH>
-                <wp:positionV relativeFrom="paragraph">
-                  <wp:posOffset>1355725</wp:posOffset>
-                </wp:positionV>
-                <wp:extent cx="276225" cy="0"/>
-                <wp:effectExtent l="0" t="76200" r="28575" b="114300"/>
-                <wp:wrapNone/>
-                <wp:docPr id="16" name="Straight Arrow Connector 16"/>
-                <wp:cNvGraphicFramePr/>
-                <a:graphic xmlns:a="http://schemas.openxmlformats.org/drawingml/2006/main">
-                  <a:graphicData uri="http://schemas.microsoft.com/office/word/2010/wordprocessingShape">
-                    <wps:wsp>
-                      <wps:cNvCnPr/>
-                      <wps:spPr>
-                        <a:xfrm>
-                          <a:off x="0" y="0"/>
-                          <a:ext cx="276225" cy="0"/>
-                        </a:xfrm>
-                        <a:prstGeom prst="straightConnector1">
-                          <a:avLst/>
-                        </a:prstGeom>
-                        <a:ln>
-                          <a:solidFill>
-                            <a:schemeClr val="tx1"/>
-                          </a:solidFill>
-                          <a:tailEnd type="arrow"/>
-                        </a:ln>
-                      </wps:spPr>
-                      <wps:style>
-                        <a:lnRef idx="1">
-                          <a:schemeClr val="accent1"/>
-                        </a:lnRef>
-                        <a:fillRef idx="0">
-                          <a:schemeClr val="accent1"/>
-                        </a:fillRef>
-                        <a:effectRef idx="0">
-                          <a:schemeClr val="accent1"/>
-                        </a:effectRef>
-                        <a:fontRef idx="minor">
-                          <a:schemeClr val="tx1"/>
-                        </a:fontRef>
-                      </wps:style>
-                      <wps:bodyPr/>
-                    </wps:wsp>
-                  </a:graphicData>
-                </a:graphic>
-                <wp14:sizeRelH relativeFrom="margin">
-                  <wp14:pctWidth>0</wp14:pctWidth>
-                </wp14:sizeRelH>
-                <wp14:sizeRelV relativeFrom="margin">
-                  <wp14:pctHeight>0</wp14:pctHeight>
-                </wp14:sizeRelV>
-              </wp:anchor>
-            </w:drawing>
-          </mc:Choice>
-          <mc:Fallback>
-            <w:pict>
-              <v:shape id="Straight Arrow Connector 16" o:spid="_x0000_s1026" type="#_x0000_t32" style="position:absolute;margin-left:422.25pt;margin-top:106.75pt;width:21.75pt;height:0;z-index:251683840;visibility:visible;mso-wrap-style:square;mso-width-percent:0;mso-height-percent:0;mso-wrap-distance-left:9pt;mso-wrap-distance-top:0;mso-wrap-distance-right:9pt;mso-wrap-distance-bottom:0;mso-position-horizontal:absolute;mso-position-horizontal-relative:text;mso-position-vertical:absolute;mso-position-vertical-relative:text;mso-width-percent:0;mso-height-percent:0;mso-width-relative:margin;mso-height-relative:margin" o:gfxdata="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" strokecolor="black [3213]">
-                <v:stroke endarrow="open"/>
-              </v:shape>
-            </w:pict>
-          </mc:Fallback>
-        </mc:AlternateContent>
-      </w:r>
-      <w:r>
-        <w:rPr>
-          <w:rFonts w:ascii="Times New Roman" w:hAnsi="Times New Roman" w:cs="Times New Roman"/>
-          <w:sz w:val="26"/>
-          <w:szCs w:val="26"/>
-        </w:rPr>
-        <mc:AlternateContent>
-          <mc:Choice Requires="wps">
-            <w:drawing>
-              <wp:anchor distT="0" distB="0" distL="114300" distR="114300" simplePos="0" relativeHeight="251682816" behindDoc="0" locked="0" layoutInCell="1" allowOverlap="1" wp14:anchorId="4A4EE927" wp14:editId="50536BD6">
-                <wp:simplePos x="0" y="0"/>
-                <wp:positionH relativeFrom="column">
-                  <wp:posOffset>5667375</wp:posOffset>
-                </wp:positionH>
-                <wp:positionV relativeFrom="paragraph">
-                  <wp:posOffset>1193800</wp:posOffset>
-                </wp:positionV>
-                <wp:extent cx="1171575" cy="438150"/>
-                <wp:effectExtent l="0" t="0" r="28575" b="19050"/>
-                <wp:wrapNone/>
-                <wp:docPr id="15" name="Rectangle 15"/>
-                <wp:cNvGraphicFramePr/>
-                <a:graphic xmlns:a="http://schemas.openxmlformats.org/drawingml/2006/main">
-                  <a:graphicData uri="http://schemas.microsoft.com/office/word/2010/wordprocessingShape">
-                    <wps:wsp>
-                      <wps:cNvSpPr/>
-                      <wps:spPr>
-                        <a:xfrm>
-                          <a:off x="0" y="0"/>
-                          <a:ext cx="1171575" cy="438150"/>
-                        </a:xfrm>
-                        <a:prstGeom prst="rect">
-                          <a:avLst/>
-                        </a:prstGeom>
-                        <a:solidFill>
-                          <a:schemeClr val="bg1"/>
-                        </a:solidFill>
-                        <a:ln>
-                          <a:solidFill>
-                            <a:schemeClr val="tx1"/>
-                          </a:solidFill>
-                        </a:ln>
-                      </wps:spPr>
-                      <wps:style>
-                        <a:lnRef idx="2">
-                          <a:schemeClr val="accent1">
-                            <a:shade val="50000"/>
-                          </a:schemeClr>
-                        </a:lnRef>
-                        <a:fillRef idx="1">
-                          <a:schemeClr val="accent1"/>
-                        </a:fillRef>
-                        <a:effectRef idx="0">
-                          <a:schemeClr val="accent1"/>
-                        </a:effectRef>
-                        <a:fontRef idx="minor">
-                          <a:schemeClr val="lt1"/>
-                        </a:fontRef>
-                      </wps:style>
-                      <wps:txbx>
-                        <w:txbxContent>
-                          <w:p>
-                            <w:pPr>
-                              <w:jc w:val="center"/>
-                              <w:rPr>
-                                <w:rFonts w:ascii="Times New Roman" w:hAnsi="Times New Roman" w:cs="Times New Roman"/>
-                                <w:color w:val="000000" w:themeColor="text1"/>
-                                <w:sz w:val="26"/>
-                                <w:szCs w:val="26"/>
-                              </w:rPr>
-                            </w:pPr>
-                            <w:r>
-                              <w:rPr>
-                                <w:rFonts w:ascii="Times New Roman" w:hAnsi="Times New Roman" w:cs="Times New Roman"/>
-                                <w:color w:val="000000" w:themeColor="text1"/>
-                                <w:sz w:val="26"/>
-                                <w:szCs w:val="26"/>
-                              </w:rPr>
-                              <w:t>i = i + 1</w:t>
-                            </w:r>
-                          </w:p>
-                        </w:txbxContent>
-                      </wps:txbx>
-                      <wps:bodyPr rot="0" spcFirstLastPara="0" vertOverflow="overflow" horzOverflow="overflow" vert="horz" wrap="square" lIns="91440" tIns="45720" rIns="91440" bIns="45720" numCol="1" spcCol="0" rtlCol="0" fromWordArt="0" anchor="ctr" anchorCtr="0" forceAA="0" compatLnSpc="1">
-                        <a:prstTxWarp prst="textNoShape">
-                          <a:avLst/>
-                        </a:prstTxWarp>
-                        <a:noAutofit/>
-                      </wps:bodyPr>
-                    </wps:wsp>
-                  </a:graphicData>
-                </a:graphic>
-                <wp14:sizeRelH relativeFrom="margin">
-                  <wp14:pctWidth>0</wp14:pctWidth>
-                </wp14:sizeRelH>
-                <wp14:sizeRelV relativeFrom="margin">
-                  <wp14:pctHeight>0</wp14:pctHeight>
-                </wp14:sizeRelV>
-              </wp:anchor>
-            </w:drawing>
-          </mc:Choice>
-          <mc:Fallback>
-            <w:pict>
-              <v:rect id="Rectangle 15" o:spid="_x0000_s1034" style="position:absolute;margin-left:446.25pt;margin-top:94pt;width:92.25pt;height:34.5pt;z-index:251682816;visibility:visible;mso-wrap-style:square;mso-width-percent:0;mso-height-percent:0;mso-wrap-distance-left:9pt;mso-wrap-distance-top:0;mso-wrap-distance-right:9pt;mso-wrap-distance-bottom:0;mso-position-horizontal:absolute;mso-position-horizontal-relative:text;mso-position-vertical:absolute;mso-position-vertical-relative:text;mso-width-percent:0;mso-height-percent:0;mso-width-relative:margin;mso-height-relative:margin;v-text-anchor:middle" o:gfxdata="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" fillcolor="white [3212]" strokecolor="black [3213]" strokeweight="2pt">
-                <v:textbox>
-                  <w:txbxContent>
-                    <w:p>
-                      <w:pPr>
-                        <w:jc w:val="center"/>
-                        <w:rPr>
-                          <w:rFonts w:ascii="Times New Roman" w:hAnsi="Times New Roman" w:cs="Times New Roman"/>
-                          <w:color w:val="000000" w:themeColor="text1"/>
-                          <w:sz w:val="26"/>
-                          <w:szCs w:val="26"/>
-                        </w:rPr>
-                      </w:pPr>
-                      <w:r>
-                        <w:rPr>
-                          <w:rFonts w:ascii="Times New Roman" w:hAnsi="Times New Roman" w:cs="Times New Roman"/>
-                          <w:color w:val="000000" w:themeColor="text1"/>
-                          <w:sz w:val="26"/>
-                          <w:szCs w:val="26"/>
-                        </w:rPr>
-                        <w:t>i = i + 1</w:t>
-                      </w:r>
-                    </w:p>
-                  </w:txbxContent>
-                </v:textbox>
-              </v:rect>
-            </w:pict>
-          </mc:Fallback>
-        </mc:AlternateContent>
-      </w:r>
-      <w:r>
-        <w:rPr>
-          <w:rFonts w:ascii="Times New Roman" w:hAnsi="Times New Roman" w:cs="Times New Roman"/>
-          <w:sz w:val="26"/>
-          <w:szCs w:val="26"/>
-        </w:rPr>
-        <mc:AlternateContent>
-          <mc:Choice Requires="wps">
-            <w:drawing>
               <wp:anchor distT="0" distB="0" distL="114300" distR="114300" simplePos="0" relativeHeight="251680768" behindDoc="0" locked="0" layoutInCell="1" allowOverlap="1" wp14:anchorId="2B5CD573" wp14:editId="2375550D">
                 <wp:simplePos x="0" y="0"/>
                 <wp:positionH relativeFrom="column">
@@ -3041,7 +2690,7 @@
           </mc:Choice>
           <mc:Fallback>
             <w:pict>
-              <v:rect id="Rectangle 13" o:spid="_x0000_s1035" style="position:absolute;margin-left:319.5pt;margin-top:154pt;width:92.25pt;height:34.5pt;z-index:251679744;visibility:visible;mso-wrap-style:square;mso-width-percent:0;mso-height-percent:0;mso-wrap-distance-left:9pt;mso-wrap-distance-top:0;mso-wrap-distance-right:9pt;mso-wrap-distance-bottom:0;mso-position-horizontal:absolute;mso-position-horizontal-relative:text;mso-position-vertical:absolute;mso-position-vertical-relative:text;mso-width-percent:0;mso-height-percent:0;mso-width-relative:margin;mso-height-relative:margin;v-text-anchor:middle" o:gfxdata="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" fillcolor="white [3212]" strokecolor="black [3213]" strokeweight="2pt">
+              <v:rect id="Rectangle 13" o:spid="_x0000_s1034" style="position:absolute;margin-left:319.5pt;margin-top:154pt;width:92.25pt;height:34.5pt;z-index:251679744;visibility:visible;mso-wrap-style:square;mso-width-percent:0;mso-height-percent:0;mso-wrap-distance-left:9pt;mso-wrap-distance-top:0;mso-wrap-distance-right:9pt;mso-wrap-distance-bottom:0;mso-position-horizontal:absolute;mso-position-horizontal-relative:text;mso-position-vertical:absolute;mso-position-vertical-relative:text;mso-width-percent:0;mso-height-percent:0;mso-width-relative:margin;mso-height-relative:margin;v-text-anchor:middle" o:gfxdata="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" fillcolor="white [3212]" strokecolor="black [3213]" strokeweight="2pt">
                 <v:textbox>
                   <w:txbxContent>
                     <w:p>
@@ -3266,7 +2915,7 @@
           </mc:Choice>
           <mc:Fallback>
             <w:pict>
-              <v:shape id="Diamond 11" o:spid="_x0000_s1036" type="#_x0000_t4" style="position:absolute;margin-left:311.25pt;margin-top:85.4pt;width:111pt;height:42.75pt;z-index:251676672;visibility:visible;mso-wrap-style:square;mso-width-percent:0;mso-height-percent:0;mso-wrap-distance-left:9pt;mso-wrap-distance-top:0;mso-wrap-distance-right:9pt;mso-wrap-distance-bottom:0;mso-position-horizontal:absolute;mso-position-horizontal-relative:text;mso-position-vertical:absolute;mso-position-vertical-relative:text;mso-width-percent:0;mso-height-percent:0;mso-width-relative:margin;mso-height-relative:margin;v-text-anchor:middle" o:gfxdata="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" fillcolor="white [3212]" strokecolor="black [3213]" strokeweight="2pt">
+              <v:shape id="Diamond 11" o:spid="_x0000_s1035" type="#_x0000_t4" style="position:absolute;margin-left:311.25pt;margin-top:85.4pt;width:111pt;height:42.75pt;z-index:251676672;visibility:visible;mso-wrap-style:square;mso-width-percent:0;mso-height-percent:0;mso-wrap-distance-left:9pt;mso-wrap-distance-top:0;mso-wrap-distance-right:9pt;mso-wrap-distance-bottom:0;mso-position-horizontal:absolute;mso-position-horizontal-relative:text;mso-position-vertical:absolute;mso-position-vertical-relative:text;mso-width-percent:0;mso-height-percent:0;mso-width-relative:margin;mso-height-relative:margin;v-text-anchor:middle" o:gfxdata="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" fillcolor="white [3212]" strokecolor="black [3213]" strokeweight="2pt">
                 <v:textbox>
                   <w:txbxContent>
                     <w:p>
@@ -3341,6 +2990,140 @@
           <w:szCs w:val="26"/>
         </w:rPr>
       </w:pPr>
+      <w:r>
+        <w:rPr>
+          <w:rFonts w:ascii="Times New Roman" w:hAnsi="Times New Roman" w:cs="Times New Roman"/>
+          <w:noProof/>
+          <w:sz w:val="26"/>
+          <w:szCs w:val="26"/>
+        </w:rPr>
+        <mc:AlternateContent>
+          <mc:Choice Requires="wps">
+            <w:drawing>
+              <wp:anchor distT="0" distB="0" distL="114300" distR="114300" simplePos="0" relativeHeight="251702272" behindDoc="0" locked="0" layoutInCell="1" allowOverlap="1">
+                <wp:simplePos x="0" y="0"/>
+                <wp:positionH relativeFrom="column">
+                  <wp:posOffset>5781675</wp:posOffset>
+                </wp:positionH>
+                <wp:positionV relativeFrom="paragraph">
+                  <wp:posOffset>339090</wp:posOffset>
+                </wp:positionV>
+                <wp:extent cx="0" cy="1257300"/>
+                <wp:effectExtent l="0" t="0" r="19050" b="19050"/>
+                <wp:wrapNone/>
+                <wp:docPr id="34" name="Straight Connector 34"/>
+                <wp:cNvGraphicFramePr/>
+                <a:graphic xmlns:a="http://schemas.openxmlformats.org/drawingml/2006/main">
+                  <a:graphicData uri="http://schemas.microsoft.com/office/word/2010/wordprocessingShape">
+                    <wps:wsp>
+                      <wps:cNvCnPr/>
+                      <wps:spPr>
+                        <a:xfrm>
+                          <a:off x="0" y="0"/>
+                          <a:ext cx="0" cy="1257300"/>
+                        </a:xfrm>
+                        <a:prstGeom prst="line">
+                          <a:avLst/>
+                        </a:prstGeom>
+                      </wps:spPr>
+                      <wps:style>
+                        <a:lnRef idx="1">
+                          <a:schemeClr val="accent1"/>
+                        </a:lnRef>
+                        <a:fillRef idx="0">
+                          <a:schemeClr val="accent1"/>
+                        </a:fillRef>
+                        <a:effectRef idx="0">
+                          <a:schemeClr val="accent1"/>
+                        </a:effectRef>
+                        <a:fontRef idx="minor">
+                          <a:schemeClr val="tx1"/>
+                        </a:fontRef>
+                      </wps:style>
+                      <wps:bodyPr/>
+                    </wps:wsp>
+                  </a:graphicData>
+                </a:graphic>
+              </wp:anchor>
+            </w:drawing>
+          </mc:Choice>
+          <mc:Fallback>
+            <w:pict>
+              <v:line id="Straight Connector 34" o:spid="_x0000_s1026" style="position:absolute;z-index:251702272;visibility:visible;mso-wrap-style:square;mso-wrap-distance-left:9pt;mso-wrap-distance-top:0;mso-wrap-distance-right:9pt;mso-wrap-distance-bottom:0;mso-position-horizontal:absolute;mso-position-horizontal-relative:text;mso-position-vertical:absolute;mso-position-vertical-relative:text" from="455.25pt,26.7pt" to="455.25pt,125.7pt" o:gfxdata="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" strokecolor="#4579b8 [3044]"/>
+            </w:pict>
+          </mc:Fallback>
+        </mc:AlternateContent>
+      </w:r>
+      <w:r>
+        <w:rPr>
+          <w:rFonts w:ascii="Times New Roman" w:hAnsi="Times New Roman" w:cs="Times New Roman"/>
+          <w:noProof/>
+          <w:sz w:val="26"/>
+          <w:szCs w:val="26"/>
+        </w:rPr>
+        <mc:AlternateContent>
+          <mc:Choice Requires="wps">
+            <w:drawing>
+              <wp:anchor distT="0" distB="0" distL="114300" distR="114300" simplePos="0" relativeHeight="251701248" behindDoc="0" locked="0" layoutInCell="1" allowOverlap="1">
+                <wp:simplePos x="0" y="0"/>
+                <wp:positionH relativeFrom="column">
+                  <wp:posOffset>5362575</wp:posOffset>
+                </wp:positionH>
+                <wp:positionV relativeFrom="paragraph">
+                  <wp:posOffset>339090</wp:posOffset>
+                </wp:positionV>
+                <wp:extent cx="419100" cy="0"/>
+                <wp:effectExtent l="0" t="0" r="19050" b="19050"/>
+                <wp:wrapNone/>
+                <wp:docPr id="33" name="Straight Connector 33"/>
+                <wp:cNvGraphicFramePr/>
+                <a:graphic xmlns:a="http://schemas.openxmlformats.org/drawingml/2006/main">
+                  <a:graphicData uri="http://schemas.microsoft.com/office/word/2010/wordprocessingShape">
+                    <wps:wsp>
+                      <wps:cNvCnPr/>
+                      <wps:spPr>
+                        <a:xfrm>
+                          <a:off x="0" y="0"/>
+                          <a:ext cx="419100" cy="0"/>
+                        </a:xfrm>
+                        <a:prstGeom prst="line">
+                          <a:avLst/>
+                        </a:prstGeom>
+                      </wps:spPr>
+                      <wps:style>
+                        <a:lnRef idx="1">
+                          <a:schemeClr val="accent1"/>
+                        </a:lnRef>
+                        <a:fillRef idx="0">
+                          <a:schemeClr val="accent1"/>
+                        </a:fillRef>
+                        <a:effectRef idx="0">
+                          <a:schemeClr val="accent1"/>
+                        </a:effectRef>
+                        <a:fontRef idx="minor">
+                          <a:schemeClr val="tx1"/>
+                        </a:fontRef>
+                      </wps:style>
+                      <wps:bodyPr/>
+                    </wps:wsp>
+                  </a:graphicData>
+                </a:graphic>
+                <wp14:sizeRelH relativeFrom="margin">
+                  <wp14:pctWidth>0</wp14:pctWidth>
+                </wp14:sizeRelH>
+                <wp14:sizeRelV relativeFrom="margin">
+                  <wp14:pctHeight>0</wp14:pctHeight>
+                </wp14:sizeRelV>
+              </wp:anchor>
+            </w:drawing>
+          </mc:Choice>
+          <mc:Fallback>
+            <w:pict>
+              <v:line id="Straight Connector 33" o:spid="_x0000_s1026" style="position:absolute;z-index:251701248;visibility:visible;mso-wrap-style:square;mso-width-percent:0;mso-height-percent:0;mso-wrap-distance-left:9pt;mso-wrap-distance-top:0;mso-wrap-distance-right:9pt;mso-wrap-distance-bottom:0;mso-position-horizontal:absolute;mso-position-horizontal-relative:text;mso-position-vertical:absolute;mso-position-vertical-relative:text;mso-width-percent:0;mso-height-percent:0;mso-width-relative:margin;mso-height-relative:margin" from="422.25pt,26.7pt" to="455.25pt,26.7pt" o:gfxdata="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" strokecolor="#4579b8 [3044]"/>
+            </w:pict>
+          </mc:Fallback>
+        </mc:AlternateContent>
+      </w:r>
     </w:p>
     <w:p>
       <w:pPr>
@@ -3377,6 +3160,75 @@
           <w:szCs w:val="26"/>
         </w:rPr>
       </w:pPr>
+      <w:r>
+        <w:rPr>
+          <w:rFonts w:ascii="Times New Roman" w:hAnsi="Times New Roman" w:cs="Times New Roman"/>
+          <w:noProof/>
+          <w:sz w:val="26"/>
+          <w:szCs w:val="26"/>
+        </w:rPr>
+        <mc:AlternateContent>
+          <mc:Choice Requires="wps">
+            <w:drawing>
+              <wp:anchor distT="0" distB="0" distL="114300" distR="114300" simplePos="0" relativeHeight="251703296" behindDoc="0" locked="0" layoutInCell="1" allowOverlap="1">
+                <wp:simplePos x="0" y="0"/>
+                <wp:positionH relativeFrom="column">
+                  <wp:posOffset>4629150</wp:posOffset>
+                </wp:positionH>
+                <wp:positionV relativeFrom="paragraph">
+                  <wp:posOffset>214630</wp:posOffset>
+                </wp:positionV>
+                <wp:extent cx="1152525" cy="0"/>
+                <wp:effectExtent l="38100" t="76200" r="0" b="114300"/>
+                <wp:wrapNone/>
+                <wp:docPr id="35" name="Straight Arrow Connector 35"/>
+                <wp:cNvGraphicFramePr/>
+                <a:graphic xmlns:a="http://schemas.openxmlformats.org/drawingml/2006/main">
+                  <a:graphicData uri="http://schemas.microsoft.com/office/word/2010/wordprocessingShape">
+                    <wps:wsp>
+                      <wps:cNvCnPr/>
+                      <wps:spPr>
+                        <a:xfrm flipH="1">
+                          <a:off x="0" y="0"/>
+                          <a:ext cx="1152525" cy="0"/>
+                        </a:xfrm>
+                        <a:prstGeom prst="straightConnector1">
+                          <a:avLst/>
+                        </a:prstGeom>
+                        <a:ln>
+                          <a:tailEnd type="arrow"/>
+                        </a:ln>
+                      </wps:spPr>
+                      <wps:style>
+                        <a:lnRef idx="1">
+                          <a:schemeClr val="accent1"/>
+                        </a:lnRef>
+                        <a:fillRef idx="0">
+                          <a:schemeClr val="accent1"/>
+                        </a:fillRef>
+                        <a:effectRef idx="0">
+                          <a:schemeClr val="accent1"/>
+                        </a:effectRef>
+                        <a:fontRef idx="minor">
+                          <a:schemeClr val="tx1"/>
+                        </a:fontRef>
+                      </wps:style>
+                      <wps:bodyPr/>
+                    </wps:wsp>
+                  </a:graphicData>
+                </a:graphic>
+              </wp:anchor>
+            </w:drawing>
+          </mc:Choice>
+          <mc:Fallback>
+            <w:pict>
+              <v:shape id="Straight Arrow Connector 35" o:spid="_x0000_s1026" type="#_x0000_t32" style="position:absolute;margin-left:364.5pt;margin-top:16.9pt;width:90.75pt;height:0;flip:x;z-index:251703296;visibility:visible;mso-wrap-style:square;mso-wrap-distance-left:9pt;mso-wrap-distance-top:0;mso-wrap-distance-right:9pt;mso-wrap-distance-bottom:0;mso-position-horizontal:absolute;mso-position-horizontal-relative:text;mso-position-vertical:absolute;mso-position-vertical-relative:text" o:gfxdata="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" strokecolor="#4579b8 [3044]">
+                <v:stroke endarrow="open"/>
+              </v:shape>
+            </w:pict>
+          </mc:Fallback>
+        </mc:AlternateContent>
+      </w:r>
     </w:p>
     <w:p>
       <w:pPr>

</xml_diff>